<commit_message>
se agrega funcion para obtener provincia, con sus respectivos parametros y se adjunta capturas del funcionamiento al archivo de casos de prueba
</commit_message>
<xml_diff>
--- a/placas/CASOS DE PRUEBA.docx
+++ b/placas/CASOS DE PRUEBA.docx
@@ -3,17 +3,35 @@
 <w:document xmlns:wpc="http://schemas.microsoft.com/office/word/2010/wordprocessingCanvas" xmlns:cx="http://schemas.microsoft.com/office/drawing/2014/chartex" xmlns:cx1="http://schemas.microsoft.com/office/drawing/2015/9/8/chartex" xmlns:cx2="http://schemas.microsoft.com/office/drawing/2015/10/21/chartex" xmlns:cx3="http://schemas.microsoft.com/office/drawing/2016/5/9/chartex" xmlns:cx4="http://schemas.microsoft.com/office/drawing/2016/5/10/chartex" xmlns:cx5="http://schemas.microsoft.com/office/drawing/2016/5/11/chartex" xmlns:cx6="http://schemas.microsoft.com/office/drawing/2016/5/12/chartex" xmlns:cx7="http://schemas.microsoft.com/office/drawing/2016/5/13/chartex" xmlns:cx8="http://schemas.microsoft.com/office/drawing/2016/5/14/chartex" xmlns:mc="http://schemas.openxmlformats.org/markup-compatibility/2006" xmlns:aink="http://schemas.microsoft.com/office/drawing/2016/ink" xmlns:am3d="http://schemas.microsoft.com/office/drawing/2017/model3d" xmlns:o="urn:schemas-microsoft-com:office:office" xmlns:oel="http://schemas.microsoft.com/office/2019/extlst" xmlns:r="http://schemas.openxmlformats.org/officeDocument/2006/relationships" xmlns:m="http://schemas.openxmlformats.org/officeDocument/2006/math" xmlns:v="urn:schemas-microsoft-com:vml" xmlns:wp14="http://schemas.microsoft.com/office/word/2010/wordprocessingDrawing" xmlns:wp="http://schemas.openxmlformats.org/drawingml/2006/wordprocessingDrawing" xmlns:w10="urn:schemas-microsoft-com:office:word" xmlns:w="http://schemas.openxmlformats.org/wordprocessingml/2006/main" xmlns:w14="http://schemas.microsoft.com/office/word/2010/wordml" xmlns:w15="http://schemas.microsoft.com/office/word/2012/wordml" xmlns:w16cex="http://schemas.microsoft.com/office/word/2018/wordml/cex" xmlns:w16cid="http://schemas.microsoft.com/office/word/2016/wordml/cid" xmlns:w16="http://schemas.microsoft.com/office/word/2018/wordml" xmlns:w16du="http://schemas.microsoft.com/office/word/2023/wordml/word16du" xmlns:w16sdtdh="http://schemas.microsoft.com/office/word/2020/wordml/sdtdatahash" xmlns:w16sdtfl="http://schemas.microsoft.com/office/word/2024/wordml/sdtformatlock" xmlns:w16se="http://schemas.microsoft.com/office/word/2015/wordml/symex" xmlns:wpg="http://schemas.microsoft.com/office/word/2010/wordprocessingGroup" xmlns:wpi="http://schemas.microsoft.com/office/word/2010/wordprocessingInk" xmlns:wne="http://schemas.microsoft.com/office/word/2006/wordml" xmlns:wps="http://schemas.microsoft.com/office/word/2010/wordprocessingShape" mc:Ignorable="w14 w15 w16se w16cid w16 w16cex w16sdtdh w16sdtfl w16du wp14">
   <w:body>
     <w:p>
+      <w:pPr>
+        <w:rPr>
+          <w:b/>
+          <w:bCs/>
+        </w:rPr>
+      </w:pPr>
       <w:r>
+        <w:rPr>
+          <w:b/>
+          <w:bCs/>
+        </w:rPr>
         <w:t xml:space="preserve">SIN CARACTERES </w:t>
       </w:r>
     </w:p>
     <w:p>
+      <w:pPr>
+        <w:rPr>
+          <w:b/>
+          <w:bCs/>
+        </w:rPr>
+      </w:pPr>
       <w:r>
         <w:rPr>
+          <w:b/>
+          <w:bCs/>
           <w:noProof/>
         </w:rPr>
         <w:drawing>
-          <wp:inline distT="0" distB="0" distL="0" distR="0" wp14:anchorId="72128F15" wp14:editId="39F50D45">
+          <wp:inline distT="0" distB="0" distL="0" distR="0" wp14:anchorId="72128F15" wp14:editId="70F00605">
             <wp:extent cx="3143250" cy="2022163"/>
             <wp:effectExtent l="0" t="0" r="0" b="0"/>
             <wp:docPr id="2061541278" name="Imagen 1" descr="Texto&#10;&#10;El contenido generado por IA puede ser incorrecto."/>
@@ -56,13 +74,31 @@
       </w:r>
     </w:p>
     <w:p>
+      <w:pPr>
+        <w:rPr>
+          <w:b/>
+          <w:bCs/>
+        </w:rPr>
+      </w:pPr>
       <w:r>
+        <w:rPr>
+          <w:b/>
+          <w:bCs/>
+        </w:rPr>
         <w:t>CON ALGUNOS CARACTERES ERRONEOS Y EL OCTAVO CARACTER</w:t>
       </w:r>
     </w:p>
     <w:p>
+      <w:pPr>
+        <w:rPr>
+          <w:b/>
+          <w:bCs/>
+        </w:rPr>
+      </w:pPr>
       <w:r>
         <w:rPr>
+          <w:b/>
+          <w:bCs/>
           <w:noProof/>
         </w:rPr>
         <w:drawing>
@@ -103,13 +139,31 @@
       </w:r>
     </w:p>
     <w:p>
+      <w:pPr>
+        <w:rPr>
+          <w:b/>
+          <w:bCs/>
+        </w:rPr>
+      </w:pPr>
       <w:r>
+        <w:rPr>
+          <w:b/>
+          <w:bCs/>
+        </w:rPr>
         <w:t>SIN ERRORES Y SIN OCTAVO CARÁCTER</w:t>
       </w:r>
     </w:p>
     <w:p>
+      <w:pPr>
+        <w:rPr>
+          <w:b/>
+          <w:bCs/>
+        </w:rPr>
+      </w:pPr>
       <w:r>
         <w:rPr>
+          <w:b/>
+          <w:bCs/>
           <w:noProof/>
         </w:rPr>
         <w:drawing>
@@ -159,13 +213,31 @@
       </w:r>
     </w:p>
     <w:p>
+      <w:pPr>
+        <w:rPr>
+          <w:b/>
+          <w:bCs/>
+        </w:rPr>
+      </w:pPr>
       <w:r>
+        <w:rPr>
+          <w:b/>
+          <w:bCs/>
+        </w:rPr>
         <w:t>SIN ERRORES Y CON OCTAVO CARÁCTER</w:t>
       </w:r>
     </w:p>
     <w:p>
+      <w:pPr>
+        <w:rPr>
+          <w:b/>
+          <w:bCs/>
+        </w:rPr>
+      </w:pPr>
       <w:r>
         <w:rPr>
+          <w:b/>
+          <w:bCs/>
           <w:noProof/>
         </w:rPr>
         <w:drawing>
@@ -193,6 +265,351 @@
                     <a:xfrm>
                       <a:off x="0" y="0"/>
                       <a:ext cx="3144825" cy="1644154"/>
+                    </a:xfrm>
+                    <a:prstGeom prst="rect">
+                      <a:avLst/>
+                    </a:prstGeom>
+                  </pic:spPr>
+                </pic:pic>
+              </a:graphicData>
+            </a:graphic>
+          </wp:inline>
+        </w:drawing>
+      </w:r>
+    </w:p>
+    <w:p>
+      <w:pPr>
+        <w:rPr>
+          <w:b/>
+          <w:bCs/>
+        </w:rPr>
+      </w:pPr>
+      <w:r>
+        <w:rPr>
+          <w:b/>
+          <w:bCs/>
+        </w:rPr>
+        <w:lastRenderedPageBreak/>
+        <w:t xml:space="preserve">SIN ERRORES </w:t>
+      </w:r>
+    </w:p>
+    <w:p>
+      <w:pPr>
+        <w:rPr>
+          <w:b/>
+          <w:bCs/>
+        </w:rPr>
+      </w:pPr>
+      <w:r>
+        <w:rPr>
+          <w:b/>
+          <w:bCs/>
+          <w:noProof/>
+        </w:rPr>
+        <w:drawing>
+          <wp:inline distT="0" distB="0" distL="0" distR="0" wp14:anchorId="7F70D10B" wp14:editId="2F847C0B">
+            <wp:extent cx="5400040" cy="1616710"/>
+            <wp:effectExtent l="0" t="0" r="0" b="2540"/>
+            <wp:docPr id="662353065" name="Imagen 1"/>
+            <wp:cNvGraphicFramePr>
+              <a:graphicFrameLocks xmlns:a="http://schemas.openxmlformats.org/drawingml/2006/main" noChangeAspect="1"/>
+            </wp:cNvGraphicFramePr>
+            <a:graphic xmlns:a="http://schemas.openxmlformats.org/drawingml/2006/main">
+              <a:graphicData uri="http://schemas.openxmlformats.org/drawingml/2006/picture">
+                <pic:pic xmlns:pic="http://schemas.openxmlformats.org/drawingml/2006/picture">
+                  <pic:nvPicPr>
+                    <pic:cNvPr id="662353065" name=""/>
+                    <pic:cNvPicPr/>
+                  </pic:nvPicPr>
+                  <pic:blipFill>
+                    <a:blip r:embed="rId8"/>
+                    <a:stretch>
+                      <a:fillRect/>
+                    </a:stretch>
+                  </pic:blipFill>
+                  <pic:spPr>
+                    <a:xfrm>
+                      <a:off x="0" y="0"/>
+                      <a:ext cx="5400040" cy="1616710"/>
+                    </a:xfrm>
+                    <a:prstGeom prst="rect">
+                      <a:avLst/>
+                    </a:prstGeom>
+                  </pic:spPr>
+                </pic:pic>
+              </a:graphicData>
+            </a:graphic>
+          </wp:inline>
+        </w:drawing>
+      </w:r>
+    </w:p>
+    <w:p>
+      <w:pPr>
+        <w:rPr>
+          <w:b/>
+          <w:bCs/>
+        </w:rPr>
+      </w:pPr>
+      <w:r>
+        <w:rPr>
+          <w:b/>
+          <w:bCs/>
+          <w:noProof/>
+        </w:rPr>
+        <w:drawing>
+          <wp:inline distT="0" distB="0" distL="0" distR="0" wp14:anchorId="11D60786" wp14:editId="20C36526">
+            <wp:extent cx="5400040" cy="1764030"/>
+            <wp:effectExtent l="0" t="0" r="0" b="7620"/>
+            <wp:docPr id="768745553" name="Imagen 1" descr="Interfaz de usuario gráfica, Texto, Aplicación&#10;&#10;El contenido generado por IA puede ser incorrecto."/>
+            <wp:cNvGraphicFramePr>
+              <a:graphicFrameLocks xmlns:a="http://schemas.openxmlformats.org/drawingml/2006/main" noChangeAspect="1"/>
+            </wp:cNvGraphicFramePr>
+            <a:graphic xmlns:a="http://schemas.openxmlformats.org/drawingml/2006/main">
+              <a:graphicData uri="http://schemas.openxmlformats.org/drawingml/2006/picture">
+                <pic:pic xmlns:pic="http://schemas.openxmlformats.org/drawingml/2006/picture">
+                  <pic:nvPicPr>
+                    <pic:cNvPr id="768745553" name="Imagen 1" descr="Interfaz de usuario gráfica, Texto, Aplicación&#10;&#10;El contenido generado por IA puede ser incorrecto."/>
+                    <pic:cNvPicPr/>
+                  </pic:nvPicPr>
+                  <pic:blipFill>
+                    <a:blip r:embed="rId9"/>
+                    <a:stretch>
+                      <a:fillRect/>
+                    </a:stretch>
+                  </pic:blipFill>
+                  <pic:spPr>
+                    <a:xfrm>
+                      <a:off x="0" y="0"/>
+                      <a:ext cx="5400040" cy="1764030"/>
+                    </a:xfrm>
+                    <a:prstGeom prst="rect">
+                      <a:avLst/>
+                    </a:prstGeom>
+                  </pic:spPr>
+                </pic:pic>
+              </a:graphicData>
+            </a:graphic>
+          </wp:inline>
+        </w:drawing>
+      </w:r>
+    </w:p>
+    <w:p>
+      <w:pPr>
+        <w:rPr>
+          <w:b/>
+          <w:bCs/>
+        </w:rPr>
+      </w:pPr>
+      <w:r>
+        <w:rPr>
+          <w:b/>
+          <w:bCs/>
+          <w:noProof/>
+        </w:rPr>
+        <w:drawing>
+          <wp:inline distT="0" distB="0" distL="0" distR="0" wp14:anchorId="767B351D" wp14:editId="0CAF6C48">
+            <wp:extent cx="5400040" cy="1955165"/>
+            <wp:effectExtent l="0" t="0" r="0" b="6985"/>
+            <wp:docPr id="478151792" name="Imagen 1" descr="Interfaz de usuario gráfica, Texto, Aplicación&#10;&#10;El contenido generado por IA puede ser incorrecto."/>
+            <wp:cNvGraphicFramePr>
+              <a:graphicFrameLocks xmlns:a="http://schemas.openxmlformats.org/drawingml/2006/main" noChangeAspect="1"/>
+            </wp:cNvGraphicFramePr>
+            <a:graphic xmlns:a="http://schemas.openxmlformats.org/drawingml/2006/main">
+              <a:graphicData uri="http://schemas.openxmlformats.org/drawingml/2006/picture">
+                <pic:pic xmlns:pic="http://schemas.openxmlformats.org/drawingml/2006/picture">
+                  <pic:nvPicPr>
+                    <pic:cNvPr id="478151792" name="Imagen 1" descr="Interfaz de usuario gráfica, Texto, Aplicación&#10;&#10;El contenido generado por IA puede ser incorrecto."/>
+                    <pic:cNvPicPr/>
+                  </pic:nvPicPr>
+                  <pic:blipFill>
+                    <a:blip r:embed="rId10"/>
+                    <a:stretch>
+                      <a:fillRect/>
+                    </a:stretch>
+                  </pic:blipFill>
+                  <pic:spPr>
+                    <a:xfrm>
+                      <a:off x="0" y="0"/>
+                      <a:ext cx="5400040" cy="1955165"/>
+                    </a:xfrm>
+                    <a:prstGeom prst="rect">
+                      <a:avLst/>
+                    </a:prstGeom>
+                  </pic:spPr>
+                </pic:pic>
+              </a:graphicData>
+            </a:graphic>
+          </wp:inline>
+        </w:drawing>
+      </w:r>
+    </w:p>
+    <w:p>
+      <w:pPr>
+        <w:rPr>
+          <w:b/>
+          <w:bCs/>
+        </w:rPr>
+      </w:pPr>
+      <w:r>
+        <w:rPr>
+          <w:b/>
+          <w:bCs/>
+        </w:rPr>
+        <w:t>SI EL CARÁCTER DE PROVINCIA NO EXISTE</w:t>
+      </w:r>
+    </w:p>
+    <w:p>
+      <w:pPr>
+        <w:rPr>
+          <w:b/>
+          <w:bCs/>
+        </w:rPr>
+      </w:pPr>
+      <w:r>
+        <w:rPr>
+          <w:b/>
+          <w:bCs/>
+          <w:noProof/>
+        </w:rPr>
+        <w:drawing>
+          <wp:inline distT="0" distB="0" distL="0" distR="0" wp14:anchorId="4EA60155" wp14:editId="6C0EA5F5">
+            <wp:extent cx="5400040" cy="2049145"/>
+            <wp:effectExtent l="0" t="0" r="0" b="8255"/>
+            <wp:docPr id="832122322" name="Imagen 1" descr="Interfaz de usuario gráfica, Texto, Aplicación, Sitio web&#10;&#10;El contenido generado por IA puede ser incorrecto."/>
+            <wp:cNvGraphicFramePr>
+              <a:graphicFrameLocks xmlns:a="http://schemas.openxmlformats.org/drawingml/2006/main" noChangeAspect="1"/>
+            </wp:cNvGraphicFramePr>
+            <a:graphic xmlns:a="http://schemas.openxmlformats.org/drawingml/2006/main">
+              <a:graphicData uri="http://schemas.openxmlformats.org/drawingml/2006/picture">
+                <pic:pic xmlns:pic="http://schemas.openxmlformats.org/drawingml/2006/picture">
+                  <pic:nvPicPr>
+                    <pic:cNvPr id="832122322" name="Imagen 1" descr="Interfaz de usuario gráfica, Texto, Aplicación, Sitio web&#10;&#10;El contenido generado por IA puede ser incorrecto."/>
+                    <pic:cNvPicPr/>
+                  </pic:nvPicPr>
+                  <pic:blipFill>
+                    <a:blip r:embed="rId11"/>
+                    <a:stretch>
+                      <a:fillRect/>
+                    </a:stretch>
+                  </pic:blipFill>
+                  <pic:spPr>
+                    <a:xfrm>
+                      <a:off x="0" y="0"/>
+                      <a:ext cx="5400040" cy="2049145"/>
+                    </a:xfrm>
+                    <a:prstGeom prst="rect">
+                      <a:avLst/>
+                    </a:prstGeom>
+                  </pic:spPr>
+                </pic:pic>
+              </a:graphicData>
+            </a:graphic>
+          </wp:inline>
+        </w:drawing>
+      </w:r>
+    </w:p>
+    <w:p>
+      <w:pPr>
+        <w:rPr>
+          <w:b/>
+          <w:bCs/>
+        </w:rPr>
+      </w:pPr>
+      <w:r>
+        <w:rPr>
+          <w:b/>
+          <w:bCs/>
+          <w:noProof/>
+        </w:rPr>
+        <w:lastRenderedPageBreak/>
+        <w:drawing>
+          <wp:inline distT="0" distB="0" distL="0" distR="0" wp14:anchorId="1064CD7D" wp14:editId="747B5DB3">
+            <wp:extent cx="5400040" cy="1748155"/>
+            <wp:effectExtent l="0" t="0" r="0" b="4445"/>
+            <wp:docPr id="1127608861" name="Imagen 1"/>
+            <wp:cNvGraphicFramePr>
+              <a:graphicFrameLocks xmlns:a="http://schemas.openxmlformats.org/drawingml/2006/main" noChangeAspect="1"/>
+            </wp:cNvGraphicFramePr>
+            <a:graphic xmlns:a="http://schemas.openxmlformats.org/drawingml/2006/main">
+              <a:graphicData uri="http://schemas.openxmlformats.org/drawingml/2006/picture">
+                <pic:pic xmlns:pic="http://schemas.openxmlformats.org/drawingml/2006/picture">
+                  <pic:nvPicPr>
+                    <pic:cNvPr id="1127608861" name=""/>
+                    <pic:cNvPicPr/>
+                  </pic:nvPicPr>
+                  <pic:blipFill>
+                    <a:blip r:embed="rId12"/>
+                    <a:stretch>
+                      <a:fillRect/>
+                    </a:stretch>
+                  </pic:blipFill>
+                  <pic:spPr>
+                    <a:xfrm>
+                      <a:off x="0" y="0"/>
+                      <a:ext cx="5400040" cy="1748155"/>
+                    </a:xfrm>
+                    <a:prstGeom prst="rect">
+                      <a:avLst/>
+                    </a:prstGeom>
+                  </pic:spPr>
+                </pic:pic>
+              </a:graphicData>
+            </a:graphic>
+          </wp:inline>
+        </w:drawing>
+      </w:r>
+    </w:p>
+    <w:p>
+      <w:pPr>
+        <w:rPr>
+          <w:b/>
+          <w:bCs/>
+        </w:rPr>
+      </w:pPr>
+      <w:r>
+        <w:rPr>
+          <w:b/>
+          <w:bCs/>
+        </w:rPr>
+        <w:t>SI LA ESTRUCTURA DE PLACA NO ES VALIDA</w:t>
+      </w:r>
+    </w:p>
+    <w:p>
+      <w:pPr>
+        <w:rPr>
+          <w:b/>
+          <w:bCs/>
+        </w:rPr>
+      </w:pPr>
+      <w:r>
+        <w:rPr>
+          <w:noProof/>
+        </w:rPr>
+        <w:drawing>
+          <wp:inline distT="0" distB="0" distL="0" distR="0" wp14:anchorId="6FB4E591" wp14:editId="41C65678">
+            <wp:extent cx="5400040" cy="2136140"/>
+            <wp:effectExtent l="0" t="0" r="0" b="0"/>
+            <wp:docPr id="1302765736" name="Imagen 1" descr="Interfaz de usuario gráfica, Texto&#10;&#10;El contenido generado por IA puede ser incorrecto."/>
+            <wp:cNvGraphicFramePr>
+              <a:graphicFrameLocks xmlns:a="http://schemas.openxmlformats.org/drawingml/2006/main" noChangeAspect="1"/>
+            </wp:cNvGraphicFramePr>
+            <a:graphic xmlns:a="http://schemas.openxmlformats.org/drawingml/2006/main">
+              <a:graphicData uri="http://schemas.openxmlformats.org/drawingml/2006/picture">
+                <pic:pic xmlns:pic="http://schemas.openxmlformats.org/drawingml/2006/picture">
+                  <pic:nvPicPr>
+                    <pic:cNvPr id="1302765736" name="Imagen 1" descr="Interfaz de usuario gráfica, Texto&#10;&#10;El contenido generado por IA puede ser incorrecto."/>
+                    <pic:cNvPicPr/>
+                  </pic:nvPicPr>
+                  <pic:blipFill>
+                    <a:blip r:embed="rId13"/>
+                    <a:stretch>
+                      <a:fillRect/>
+                    </a:stretch>
+                  </pic:blipFill>
+                  <pic:spPr>
+                    <a:xfrm>
+                      <a:off x="0" y="0"/>
+                      <a:ext cx="5400040" cy="2136140"/>
                     </a:xfrm>
                     <a:prstGeom prst="rect">
                       <a:avLst/>

</xml_diff>

<commit_message>
se agrega funcion para obtener e ltipo de vehiculo y se cambia el estilo en css
</commit_message>
<xml_diff>
--- a/placas/CASOS DE PRUEBA.docx
+++ b/placas/CASOS DE PRUEBA.docx
@@ -4,6 +4,22 @@
   <w:body>
     <w:p>
       <w:pPr>
+        <w:jc w:val="center"/>
+        <w:rPr>
+          <w:b/>
+          <w:bCs/>
+        </w:rPr>
+      </w:pPr>
+      <w:r>
+        <w:rPr>
+          <w:b/>
+          <w:bCs/>
+        </w:rPr>
+        <w:t>PRUEBAS EN ESTRUCTURA</w:t>
+      </w:r>
+    </w:p>
+    <w:p>
+      <w:pPr>
         <w:rPr>
           <w:b/>
           <w:bCs/>
@@ -31,7 +47,7 @@
           <w:noProof/>
         </w:rPr>
         <w:drawing>
-          <wp:inline distT="0" distB="0" distL="0" distR="0" wp14:anchorId="72128F15" wp14:editId="70F00605">
+          <wp:inline distT="0" distB="0" distL="0" distR="0" wp14:anchorId="72128F15" wp14:editId="446D1859">
             <wp:extent cx="3143250" cy="2022163"/>
             <wp:effectExtent l="0" t="0" r="0" b="0"/>
             <wp:docPr id="2061541278" name="Imagen 1" descr="Texto&#10;&#10;El contenido generado por IA puede ser incorrecto."/>
@@ -102,9 +118,9 @@
           <w:noProof/>
         </w:rPr>
         <w:drawing>
-          <wp:inline distT="0" distB="0" distL="0" distR="0" wp14:anchorId="0994E229" wp14:editId="56D69962">
-            <wp:extent cx="3179024" cy="2581275"/>
-            <wp:effectExtent l="0" t="0" r="2540" b="0"/>
+          <wp:inline distT="0" distB="0" distL="0" distR="0" wp14:anchorId="0994E229" wp14:editId="3AFE4668">
+            <wp:extent cx="2768449" cy="2247900"/>
+            <wp:effectExtent l="0" t="0" r="0" b="0"/>
             <wp:docPr id="222035251" name="Imagen 1"/>
             <wp:cNvGraphicFramePr>
               <a:graphicFrameLocks xmlns:a="http://schemas.openxmlformats.org/drawingml/2006/main" noChangeAspect="1"/>
@@ -125,7 +141,7 @@
                   <pic:spPr>
                     <a:xfrm>
                       <a:off x="0" y="0"/>
-                      <a:ext cx="3187004" cy="2587754"/>
+                      <a:ext cx="2783136" cy="2259825"/>
                     </a:xfrm>
                     <a:prstGeom prst="rect">
                       <a:avLst/>
@@ -279,6 +295,7 @@
     </w:p>
     <w:p>
       <w:pPr>
+        <w:jc w:val="center"/>
         <w:rPr>
           <w:b/>
           <w:bCs/>
@@ -290,6 +307,21 @@
           <w:bCs/>
         </w:rPr>
         <w:lastRenderedPageBreak/>
+        <w:t>PRUEBAS EN PROVINCIA</w:t>
+      </w:r>
+    </w:p>
+    <w:p>
+      <w:pPr>
+        <w:rPr>
+          <w:b/>
+          <w:bCs/>
+        </w:rPr>
+      </w:pPr>
+      <w:r>
+        <w:rPr>
+          <w:b/>
+          <w:bCs/>
+        </w:rPr>
         <w:t xml:space="preserve">SIN ERRORES </w:t>
       </w:r>
     </w:p>
@@ -621,6 +653,422 @@
           </wp:inline>
         </w:drawing>
       </w:r>
+    </w:p>
+    <w:p>
+      <w:pPr>
+        <w:jc w:val="center"/>
+        <w:rPr>
+          <w:b/>
+          <w:bCs/>
+        </w:rPr>
+      </w:pPr>
+      <w:r>
+        <w:rPr>
+          <w:b/>
+          <w:bCs/>
+        </w:rPr>
+        <w:t>PRUEBAS EN TIPO DE VEHICULO</w:t>
+      </w:r>
+    </w:p>
+    <w:p>
+      <w:pPr>
+        <w:rPr>
+          <w:b/>
+          <w:bCs/>
+        </w:rPr>
+      </w:pPr>
+      <w:r>
+        <w:rPr>
+          <w:b/>
+          <w:bCs/>
+        </w:rPr>
+        <w:t>TIPOS DE VEHICULO</w:t>
+      </w:r>
+    </w:p>
+    <w:p>
+      <w:pPr>
+        <w:rPr>
+          <w:b/>
+          <w:bCs/>
+        </w:rPr>
+      </w:pPr>
+      <w:r>
+        <w:rPr>
+          <w:noProof/>
+        </w:rPr>
+        <w:drawing>
+          <wp:inline distT="0" distB="0" distL="0" distR="0" wp14:anchorId="78CE4150" wp14:editId="476BF6E7">
+            <wp:extent cx="2355668" cy="2133600"/>
+            <wp:effectExtent l="0" t="0" r="6985" b="0"/>
+            <wp:docPr id="1444648472" name="Imagen 1"/>
+            <wp:cNvGraphicFramePr>
+              <a:graphicFrameLocks xmlns:a="http://schemas.openxmlformats.org/drawingml/2006/main" noChangeAspect="1"/>
+            </wp:cNvGraphicFramePr>
+            <a:graphic xmlns:a="http://schemas.openxmlformats.org/drawingml/2006/main">
+              <a:graphicData uri="http://schemas.openxmlformats.org/drawingml/2006/picture">
+                <pic:pic xmlns:pic="http://schemas.openxmlformats.org/drawingml/2006/picture">
+                  <pic:nvPicPr>
+                    <pic:cNvPr id="1444648472" name=""/>
+                    <pic:cNvPicPr/>
+                  </pic:nvPicPr>
+                  <pic:blipFill>
+                    <a:blip r:embed="rId14"/>
+                    <a:stretch>
+                      <a:fillRect/>
+                    </a:stretch>
+                  </pic:blipFill>
+                  <pic:spPr>
+                    <a:xfrm>
+                      <a:off x="0" y="0"/>
+                      <a:ext cx="2362490" cy="2139779"/>
+                    </a:xfrm>
+                    <a:prstGeom prst="rect">
+                      <a:avLst/>
+                    </a:prstGeom>
+                  </pic:spPr>
+                </pic:pic>
+              </a:graphicData>
+            </a:graphic>
+          </wp:inline>
+        </w:drawing>
+      </w:r>
+      <w:r>
+        <w:rPr>
+          <w:noProof/>
+        </w:rPr>
+        <w:drawing>
+          <wp:inline distT="0" distB="0" distL="0" distR="0" wp14:anchorId="0A50386B" wp14:editId="436EECA0">
+            <wp:extent cx="2401570" cy="2104747"/>
+            <wp:effectExtent l="0" t="0" r="0" b="0"/>
+            <wp:docPr id="666818870" name="Imagen 1" descr="Interfaz de usuario gráfica, Aplicación&#10;&#10;El contenido generado por IA puede ser incorrecto."/>
+            <wp:cNvGraphicFramePr>
+              <a:graphicFrameLocks xmlns:a="http://schemas.openxmlformats.org/drawingml/2006/main" noChangeAspect="1"/>
+            </wp:cNvGraphicFramePr>
+            <a:graphic xmlns:a="http://schemas.openxmlformats.org/drawingml/2006/main">
+              <a:graphicData uri="http://schemas.openxmlformats.org/drawingml/2006/picture">
+                <pic:pic xmlns:pic="http://schemas.openxmlformats.org/drawingml/2006/picture">
+                  <pic:nvPicPr>
+                    <pic:cNvPr id="666818870" name="Imagen 1" descr="Interfaz de usuario gráfica, Aplicación&#10;&#10;El contenido generado por IA puede ser incorrecto."/>
+                    <pic:cNvPicPr/>
+                  </pic:nvPicPr>
+                  <pic:blipFill>
+                    <a:blip r:embed="rId15"/>
+                    <a:stretch>
+                      <a:fillRect/>
+                    </a:stretch>
+                  </pic:blipFill>
+                  <pic:spPr>
+                    <a:xfrm>
+                      <a:off x="0" y="0"/>
+                      <a:ext cx="2405385" cy="2108091"/>
+                    </a:xfrm>
+                    <a:prstGeom prst="rect">
+                      <a:avLst/>
+                    </a:prstGeom>
+                  </pic:spPr>
+                </pic:pic>
+              </a:graphicData>
+            </a:graphic>
+          </wp:inline>
+        </w:drawing>
+      </w:r>
+    </w:p>
+    <w:p>
+      <w:pPr>
+        <w:rPr>
+          <w:b/>
+          <w:bCs/>
+        </w:rPr>
+      </w:pPr>
+      <w:r>
+        <w:rPr>
+          <w:noProof/>
+        </w:rPr>
+        <w:drawing>
+          <wp:inline distT="0" distB="0" distL="0" distR="0" wp14:anchorId="4D1B2973" wp14:editId="2E4154A4">
+            <wp:extent cx="2362200" cy="2010762"/>
+            <wp:effectExtent l="0" t="0" r="0" b="8890"/>
+            <wp:docPr id="41885451" name="Imagen 1" descr="Texto&#10;&#10;El contenido generado por IA puede ser incorrecto."/>
+            <wp:cNvGraphicFramePr>
+              <a:graphicFrameLocks xmlns:a="http://schemas.openxmlformats.org/drawingml/2006/main" noChangeAspect="1"/>
+            </wp:cNvGraphicFramePr>
+            <a:graphic xmlns:a="http://schemas.openxmlformats.org/drawingml/2006/main">
+              <a:graphicData uri="http://schemas.openxmlformats.org/drawingml/2006/picture">
+                <pic:pic xmlns:pic="http://schemas.openxmlformats.org/drawingml/2006/picture">
+                  <pic:nvPicPr>
+                    <pic:cNvPr id="41885451" name="Imagen 1" descr="Texto&#10;&#10;El contenido generado por IA puede ser incorrecto."/>
+                    <pic:cNvPicPr/>
+                  </pic:nvPicPr>
+                  <pic:blipFill>
+                    <a:blip r:embed="rId16"/>
+                    <a:stretch>
+                      <a:fillRect/>
+                    </a:stretch>
+                  </pic:blipFill>
+                  <pic:spPr>
+                    <a:xfrm>
+                      <a:off x="0" y="0"/>
+                      <a:ext cx="2371949" cy="2019060"/>
+                    </a:xfrm>
+                    <a:prstGeom prst="rect">
+                      <a:avLst/>
+                    </a:prstGeom>
+                  </pic:spPr>
+                </pic:pic>
+              </a:graphicData>
+            </a:graphic>
+          </wp:inline>
+        </w:drawing>
+      </w:r>
+      <w:r>
+        <w:rPr>
+          <w:noProof/>
+        </w:rPr>
+        <w:drawing>
+          <wp:inline distT="0" distB="0" distL="0" distR="0" wp14:anchorId="3B2C75DE" wp14:editId="3C5DA484">
+            <wp:extent cx="2266950" cy="2011701"/>
+            <wp:effectExtent l="0" t="0" r="0" b="7620"/>
+            <wp:docPr id="1652659275" name="Imagen 1" descr="Interfaz de usuario gráfica, Texto, Aplicación&#10;&#10;El contenido generado por IA puede ser incorrecto."/>
+            <wp:cNvGraphicFramePr>
+              <a:graphicFrameLocks xmlns:a="http://schemas.openxmlformats.org/drawingml/2006/main" noChangeAspect="1"/>
+            </wp:cNvGraphicFramePr>
+            <a:graphic xmlns:a="http://schemas.openxmlformats.org/drawingml/2006/main">
+              <a:graphicData uri="http://schemas.openxmlformats.org/drawingml/2006/picture">
+                <pic:pic xmlns:pic="http://schemas.openxmlformats.org/drawingml/2006/picture">
+                  <pic:nvPicPr>
+                    <pic:cNvPr id="1652659275" name="Imagen 1" descr="Interfaz de usuario gráfica, Texto, Aplicación&#10;&#10;El contenido generado por IA puede ser incorrecto."/>
+                    <pic:cNvPicPr/>
+                  </pic:nvPicPr>
+                  <pic:blipFill>
+                    <a:blip r:embed="rId17"/>
+                    <a:stretch>
+                      <a:fillRect/>
+                    </a:stretch>
+                  </pic:blipFill>
+                  <pic:spPr>
+                    <a:xfrm>
+                      <a:off x="0" y="0"/>
+                      <a:ext cx="2282097" cy="2025142"/>
+                    </a:xfrm>
+                    <a:prstGeom prst="rect">
+                      <a:avLst/>
+                    </a:prstGeom>
+                  </pic:spPr>
+                </pic:pic>
+              </a:graphicData>
+            </a:graphic>
+          </wp:inline>
+        </w:drawing>
+      </w:r>
+    </w:p>
+    <w:p>
+      <w:pPr>
+        <w:rPr>
+          <w:b/>
+          <w:bCs/>
+        </w:rPr>
+      </w:pPr>
+      <w:r>
+        <w:rPr>
+          <w:noProof/>
+        </w:rPr>
+        <w:lastRenderedPageBreak/>
+        <w:drawing>
+          <wp:inline distT="0" distB="0" distL="0" distR="0" wp14:anchorId="220949D8" wp14:editId="78FDE59B">
+            <wp:extent cx="2401770" cy="2047875"/>
+            <wp:effectExtent l="0" t="0" r="0" b="0"/>
+            <wp:docPr id="1457833139" name="Imagen 1" descr="Interfaz de usuario gráfica, Texto&#10;&#10;El contenido generado por IA puede ser incorrecto."/>
+            <wp:cNvGraphicFramePr>
+              <a:graphicFrameLocks xmlns:a="http://schemas.openxmlformats.org/drawingml/2006/main" noChangeAspect="1"/>
+            </wp:cNvGraphicFramePr>
+            <a:graphic xmlns:a="http://schemas.openxmlformats.org/drawingml/2006/main">
+              <a:graphicData uri="http://schemas.openxmlformats.org/drawingml/2006/picture">
+                <pic:pic xmlns:pic="http://schemas.openxmlformats.org/drawingml/2006/picture">
+                  <pic:nvPicPr>
+                    <pic:cNvPr id="1457833139" name="Imagen 1" descr="Interfaz de usuario gráfica, Texto&#10;&#10;El contenido generado por IA puede ser incorrecto."/>
+                    <pic:cNvPicPr/>
+                  </pic:nvPicPr>
+                  <pic:blipFill>
+                    <a:blip r:embed="rId18"/>
+                    <a:stretch>
+                      <a:fillRect/>
+                    </a:stretch>
+                  </pic:blipFill>
+                  <pic:spPr>
+                    <a:xfrm>
+                      <a:off x="0" y="0"/>
+                      <a:ext cx="2410336" cy="2055179"/>
+                    </a:xfrm>
+                    <a:prstGeom prst="rect">
+                      <a:avLst/>
+                    </a:prstGeom>
+                  </pic:spPr>
+                </pic:pic>
+              </a:graphicData>
+            </a:graphic>
+          </wp:inline>
+        </w:drawing>
+      </w:r>
+      <w:r>
+        <w:rPr>
+          <w:noProof/>
+        </w:rPr>
+        <w:drawing>
+          <wp:inline distT="0" distB="0" distL="0" distR="0" wp14:anchorId="1EC63AD6" wp14:editId="0AC6736C">
+            <wp:extent cx="2370305" cy="2047484"/>
+            <wp:effectExtent l="0" t="0" r="0" b="0"/>
+            <wp:docPr id="1664525913" name="Imagen 1" descr="Interfaz de usuario gráfica, Aplicación&#10;&#10;El contenido generado por IA puede ser incorrecto."/>
+            <wp:cNvGraphicFramePr>
+              <a:graphicFrameLocks xmlns:a="http://schemas.openxmlformats.org/drawingml/2006/main" noChangeAspect="1"/>
+            </wp:cNvGraphicFramePr>
+            <a:graphic xmlns:a="http://schemas.openxmlformats.org/drawingml/2006/main">
+              <a:graphicData uri="http://schemas.openxmlformats.org/drawingml/2006/picture">
+                <pic:pic xmlns:pic="http://schemas.openxmlformats.org/drawingml/2006/picture">
+                  <pic:nvPicPr>
+                    <pic:cNvPr id="1664525913" name="Imagen 1" descr="Interfaz de usuario gráfica, Aplicación&#10;&#10;El contenido generado por IA puede ser incorrecto."/>
+                    <pic:cNvPicPr/>
+                  </pic:nvPicPr>
+                  <pic:blipFill>
+                    <a:blip r:embed="rId19"/>
+                    <a:stretch>
+                      <a:fillRect/>
+                    </a:stretch>
+                  </pic:blipFill>
+                  <pic:spPr>
+                    <a:xfrm>
+                      <a:off x="0" y="0"/>
+                      <a:ext cx="2385204" cy="2060354"/>
+                    </a:xfrm>
+                    <a:prstGeom prst="rect">
+                      <a:avLst/>
+                    </a:prstGeom>
+                  </pic:spPr>
+                </pic:pic>
+              </a:graphicData>
+            </a:graphic>
+          </wp:inline>
+        </w:drawing>
+      </w:r>
+    </w:p>
+    <w:p>
+      <w:pPr>
+        <w:rPr>
+          <w:b/>
+          <w:bCs/>
+        </w:rPr>
+      </w:pPr>
+      <w:r>
+        <w:rPr>
+          <w:noProof/>
+        </w:rPr>
+        <w:drawing>
+          <wp:inline distT="0" distB="0" distL="0" distR="0" wp14:anchorId="53452665" wp14:editId="75D1EAC2">
+            <wp:extent cx="2409825" cy="1972094"/>
+            <wp:effectExtent l="0" t="0" r="0" b="9525"/>
+            <wp:docPr id="511304720" name="Imagen 1" descr="Interfaz de usuario gráfica&#10;&#10;El contenido generado por IA puede ser incorrecto."/>
+            <wp:cNvGraphicFramePr>
+              <a:graphicFrameLocks xmlns:a="http://schemas.openxmlformats.org/drawingml/2006/main" noChangeAspect="1"/>
+            </wp:cNvGraphicFramePr>
+            <a:graphic xmlns:a="http://schemas.openxmlformats.org/drawingml/2006/main">
+              <a:graphicData uri="http://schemas.openxmlformats.org/drawingml/2006/picture">
+                <pic:pic xmlns:pic="http://schemas.openxmlformats.org/drawingml/2006/picture">
+                  <pic:nvPicPr>
+                    <pic:cNvPr id="511304720" name="Imagen 1" descr="Interfaz de usuario gráfica&#10;&#10;El contenido generado por IA puede ser incorrecto."/>
+                    <pic:cNvPicPr/>
+                  </pic:nvPicPr>
+                  <pic:blipFill>
+                    <a:blip r:embed="rId20"/>
+                    <a:stretch>
+                      <a:fillRect/>
+                    </a:stretch>
+                  </pic:blipFill>
+                  <pic:spPr>
+                    <a:xfrm>
+                      <a:off x="0" y="0"/>
+                      <a:ext cx="2416297" cy="1977390"/>
+                    </a:xfrm>
+                    <a:prstGeom prst="rect">
+                      <a:avLst/>
+                    </a:prstGeom>
+                  </pic:spPr>
+                </pic:pic>
+              </a:graphicData>
+            </a:graphic>
+          </wp:inline>
+        </w:drawing>
+      </w:r>
+    </w:p>
+    <w:p>
+      <w:pPr>
+        <w:rPr>
+          <w:b/>
+          <w:bCs/>
+        </w:rPr>
+      </w:pPr>
+      <w:r>
+        <w:rPr>
+          <w:b/>
+          <w:bCs/>
+        </w:rPr>
+        <w:t>SI LA ESTRUCTURA ESTA MAL</w:t>
+      </w:r>
+    </w:p>
+    <w:p>
+      <w:pPr>
+        <w:rPr>
+          <w:b/>
+          <w:bCs/>
+        </w:rPr>
+      </w:pPr>
+      <w:r>
+        <w:rPr>
+          <w:noProof/>
+        </w:rPr>
+        <w:drawing>
+          <wp:inline distT="0" distB="0" distL="0" distR="0" wp14:anchorId="7B45D7D7" wp14:editId="7384B051">
+            <wp:extent cx="5400040" cy="2162810"/>
+            <wp:effectExtent l="0" t="0" r="0" b="8890"/>
+            <wp:docPr id="1037040845" name="Imagen 1" descr="Interfaz de usuario gráfica, Texto, Aplicación, Chat o mensaje de texto, Sitio web&#10;&#10;El contenido generado por IA puede ser incorrecto."/>
+            <wp:cNvGraphicFramePr>
+              <a:graphicFrameLocks xmlns:a="http://schemas.openxmlformats.org/drawingml/2006/main" noChangeAspect="1"/>
+            </wp:cNvGraphicFramePr>
+            <a:graphic xmlns:a="http://schemas.openxmlformats.org/drawingml/2006/main">
+              <a:graphicData uri="http://schemas.openxmlformats.org/drawingml/2006/picture">
+                <pic:pic xmlns:pic="http://schemas.openxmlformats.org/drawingml/2006/picture">
+                  <pic:nvPicPr>
+                    <pic:cNvPr id="1037040845" name="Imagen 1" descr="Interfaz de usuario gráfica, Texto, Aplicación, Chat o mensaje de texto, Sitio web&#10;&#10;El contenido generado por IA puede ser incorrecto."/>
+                    <pic:cNvPicPr/>
+                  </pic:nvPicPr>
+                  <pic:blipFill>
+                    <a:blip r:embed="rId21"/>
+                    <a:stretch>
+                      <a:fillRect/>
+                    </a:stretch>
+                  </pic:blipFill>
+                  <pic:spPr>
+                    <a:xfrm>
+                      <a:off x="0" y="0"/>
+                      <a:ext cx="5400040" cy="2162810"/>
+                    </a:xfrm>
+                    <a:prstGeom prst="rect">
+                      <a:avLst/>
+                    </a:prstGeom>
+                  </pic:spPr>
+                </pic:pic>
+              </a:graphicData>
+            </a:graphic>
+          </wp:inline>
+        </w:drawing>
+      </w:r>
+    </w:p>
+    <w:p>
+      <w:pPr>
+        <w:rPr>
+          <w:b/>
+          <w:bCs/>
+          <w:u w:val="single"/>
+        </w:rPr>
+      </w:pPr>
     </w:p>
     <w:sectPr>
       <w:pgSz w:w="11906" w:h="16838"/>

</xml_diff>

<commit_message>
se agre funcion para pico y placa, se agregan capturas al archivo de pruebas
</commit_message>
<xml_diff>
--- a/placas/CASOS DE PRUEBA.docx
+++ b/placas/CASOS DE PRUEBA.docx
@@ -1063,10 +1063,364 @@
     </w:p>
     <w:p>
       <w:pPr>
+        <w:jc w:val="center"/>
+        <w:rPr>
+          <w:b/>
+          <w:bCs/>
+        </w:rPr>
+      </w:pPr>
+      <w:r>
+        <w:rPr>
+          <w:b/>
+          <w:bCs/>
+        </w:rPr>
+        <w:t>PRUEBAS EN PICO Y PLACA</w:t>
+      </w:r>
+    </w:p>
+    <w:p>
+      <w:pPr>
         <w:rPr>
           <w:b/>
           <w:bCs/>
           <w:u w:val="single"/>
+        </w:rPr>
+      </w:pPr>
+      <w:r>
+        <w:rPr>
+          <w:b/>
+          <w:bCs/>
+        </w:rPr>
+        <w:t>DIAS</w:t>
+      </w:r>
+    </w:p>
+    <w:p>
+      <w:pPr>
+        <w:rPr>
+          <w:b/>
+          <w:bCs/>
+          <w:u w:val="single"/>
+        </w:rPr>
+      </w:pPr>
+      <w:r>
+        <w:rPr>
+          <w:noProof/>
+        </w:rPr>
+        <w:drawing>
+          <wp:inline distT="0" distB="0" distL="0" distR="0" wp14:anchorId="1D443C86" wp14:editId="3984E03C">
+            <wp:extent cx="2001683" cy="2047875"/>
+            <wp:effectExtent l="0" t="0" r="0" b="0"/>
+            <wp:docPr id="1615711385" name="Imagen 1"/>
+            <wp:cNvGraphicFramePr>
+              <a:graphicFrameLocks xmlns:a="http://schemas.openxmlformats.org/drawingml/2006/main" noChangeAspect="1"/>
+            </wp:cNvGraphicFramePr>
+            <a:graphic xmlns:a="http://schemas.openxmlformats.org/drawingml/2006/main">
+              <a:graphicData uri="http://schemas.openxmlformats.org/drawingml/2006/picture">
+                <pic:pic xmlns:pic="http://schemas.openxmlformats.org/drawingml/2006/picture">
+                  <pic:nvPicPr>
+                    <pic:cNvPr id="1615711385" name=""/>
+                    <pic:cNvPicPr/>
+                  </pic:nvPicPr>
+                  <pic:blipFill>
+                    <a:blip r:embed="rId22"/>
+                    <a:stretch>
+                      <a:fillRect/>
+                    </a:stretch>
+                  </pic:blipFill>
+                  <pic:spPr>
+                    <a:xfrm>
+                      <a:off x="0" y="0"/>
+                      <a:ext cx="2006920" cy="2053233"/>
+                    </a:xfrm>
+                    <a:prstGeom prst="rect">
+                      <a:avLst/>
+                    </a:prstGeom>
+                  </pic:spPr>
+                </pic:pic>
+              </a:graphicData>
+            </a:graphic>
+          </wp:inline>
+        </w:drawing>
+      </w:r>
+      <w:r>
+        <w:rPr>
+          <w:noProof/>
+        </w:rPr>
+        <w:drawing>
+          <wp:inline distT="0" distB="0" distL="0" distR="0" wp14:anchorId="04616D3E" wp14:editId="71D7A15B">
+            <wp:extent cx="2038350" cy="2038350"/>
+            <wp:effectExtent l="0" t="0" r="0" b="0"/>
+            <wp:docPr id="1088713472" name="Imagen 1" descr="Texto&#10;&#10;El contenido generado por IA puede ser incorrecto."/>
+            <wp:cNvGraphicFramePr>
+              <a:graphicFrameLocks xmlns:a="http://schemas.openxmlformats.org/drawingml/2006/main" noChangeAspect="1"/>
+            </wp:cNvGraphicFramePr>
+            <a:graphic xmlns:a="http://schemas.openxmlformats.org/drawingml/2006/main">
+              <a:graphicData uri="http://schemas.openxmlformats.org/drawingml/2006/picture">
+                <pic:pic xmlns:pic="http://schemas.openxmlformats.org/drawingml/2006/picture">
+                  <pic:nvPicPr>
+                    <pic:cNvPr id="1088713472" name="Imagen 1" descr="Texto&#10;&#10;El contenido generado por IA puede ser incorrecto."/>
+                    <pic:cNvPicPr/>
+                  </pic:nvPicPr>
+                  <pic:blipFill>
+                    <a:blip r:embed="rId23"/>
+                    <a:stretch>
+                      <a:fillRect/>
+                    </a:stretch>
+                  </pic:blipFill>
+                  <pic:spPr>
+                    <a:xfrm>
+                      <a:off x="0" y="0"/>
+                      <a:ext cx="2038350" cy="2038350"/>
+                    </a:xfrm>
+                    <a:prstGeom prst="rect">
+                      <a:avLst/>
+                    </a:prstGeom>
+                  </pic:spPr>
+                </pic:pic>
+              </a:graphicData>
+            </a:graphic>
+          </wp:inline>
+        </w:drawing>
+      </w:r>
+    </w:p>
+    <w:p>
+      <w:pPr>
+        <w:rPr>
+          <w:b/>
+          <w:bCs/>
+          <w:u w:val="single"/>
+        </w:rPr>
+      </w:pPr>
+      <w:r>
+        <w:rPr>
+          <w:noProof/>
+        </w:rPr>
+        <w:lastRenderedPageBreak/>
+        <w:drawing>
+          <wp:inline distT="0" distB="0" distL="0" distR="0" wp14:anchorId="65C61143" wp14:editId="18FD034D">
+            <wp:extent cx="2001520" cy="2024352"/>
+            <wp:effectExtent l="0" t="0" r="0" b="0"/>
+            <wp:docPr id="191110957" name="Imagen 1" descr="Interfaz de usuario gráfica, Texto&#10;&#10;El contenido generado por IA puede ser incorrecto."/>
+            <wp:cNvGraphicFramePr>
+              <a:graphicFrameLocks xmlns:a="http://schemas.openxmlformats.org/drawingml/2006/main" noChangeAspect="1"/>
+            </wp:cNvGraphicFramePr>
+            <a:graphic xmlns:a="http://schemas.openxmlformats.org/drawingml/2006/main">
+              <a:graphicData uri="http://schemas.openxmlformats.org/drawingml/2006/picture">
+                <pic:pic xmlns:pic="http://schemas.openxmlformats.org/drawingml/2006/picture">
+                  <pic:nvPicPr>
+                    <pic:cNvPr id="191110957" name="Imagen 1" descr="Interfaz de usuario gráfica, Texto&#10;&#10;El contenido generado por IA puede ser incorrecto."/>
+                    <pic:cNvPicPr/>
+                  </pic:nvPicPr>
+                  <pic:blipFill>
+                    <a:blip r:embed="rId24"/>
+                    <a:stretch>
+                      <a:fillRect/>
+                    </a:stretch>
+                  </pic:blipFill>
+                  <pic:spPr>
+                    <a:xfrm>
+                      <a:off x="0" y="0"/>
+                      <a:ext cx="2007493" cy="2030393"/>
+                    </a:xfrm>
+                    <a:prstGeom prst="rect">
+                      <a:avLst/>
+                    </a:prstGeom>
+                  </pic:spPr>
+                </pic:pic>
+              </a:graphicData>
+            </a:graphic>
+          </wp:inline>
+        </w:drawing>
+      </w:r>
+      <w:r>
+        <w:rPr>
+          <w:noProof/>
+        </w:rPr>
+        <w:drawing>
+          <wp:inline distT="0" distB="0" distL="0" distR="0" wp14:anchorId="4EE13DED" wp14:editId="7A891C97">
+            <wp:extent cx="1955586" cy="2025015"/>
+            <wp:effectExtent l="0" t="0" r="6985" b="0"/>
+            <wp:docPr id="457743666" name="Imagen 1" descr="Texto&#10;&#10;El contenido generado por IA puede ser incorrecto."/>
+            <wp:cNvGraphicFramePr>
+              <a:graphicFrameLocks xmlns:a="http://schemas.openxmlformats.org/drawingml/2006/main" noChangeAspect="1"/>
+            </wp:cNvGraphicFramePr>
+            <a:graphic xmlns:a="http://schemas.openxmlformats.org/drawingml/2006/main">
+              <a:graphicData uri="http://schemas.openxmlformats.org/drawingml/2006/picture">
+                <pic:pic xmlns:pic="http://schemas.openxmlformats.org/drawingml/2006/picture">
+                  <pic:nvPicPr>
+                    <pic:cNvPr id="457743666" name="Imagen 1" descr="Texto&#10;&#10;El contenido generado por IA puede ser incorrecto."/>
+                    <pic:cNvPicPr/>
+                  </pic:nvPicPr>
+                  <pic:blipFill>
+                    <a:blip r:embed="rId25"/>
+                    <a:stretch>
+                      <a:fillRect/>
+                    </a:stretch>
+                  </pic:blipFill>
+                  <pic:spPr>
+                    <a:xfrm>
+                      <a:off x="0" y="0"/>
+                      <a:ext cx="1968667" cy="2038560"/>
+                    </a:xfrm>
+                    <a:prstGeom prst="rect">
+                      <a:avLst/>
+                    </a:prstGeom>
+                  </pic:spPr>
+                </pic:pic>
+              </a:graphicData>
+            </a:graphic>
+          </wp:inline>
+        </w:drawing>
+      </w:r>
+      <w:r>
+        <w:rPr>
+          <w:noProof/>
+        </w:rPr>
+        <w:drawing>
+          <wp:inline distT="0" distB="0" distL="0" distR="0" wp14:anchorId="21644424" wp14:editId="213680A8">
+            <wp:extent cx="2009775" cy="2087387"/>
+            <wp:effectExtent l="0" t="0" r="0" b="8255"/>
+            <wp:docPr id="785199991" name="Imagen 1" descr="Texto&#10;&#10;El contenido generado por IA puede ser incorrecto."/>
+            <wp:cNvGraphicFramePr>
+              <a:graphicFrameLocks xmlns:a="http://schemas.openxmlformats.org/drawingml/2006/main" noChangeAspect="1"/>
+            </wp:cNvGraphicFramePr>
+            <a:graphic xmlns:a="http://schemas.openxmlformats.org/drawingml/2006/main">
+              <a:graphicData uri="http://schemas.openxmlformats.org/drawingml/2006/picture">
+                <pic:pic xmlns:pic="http://schemas.openxmlformats.org/drawingml/2006/picture">
+                  <pic:nvPicPr>
+                    <pic:cNvPr id="785199991" name="Imagen 1" descr="Texto&#10;&#10;El contenido generado por IA puede ser incorrecto."/>
+                    <pic:cNvPicPr/>
+                  </pic:nvPicPr>
+                  <pic:blipFill>
+                    <a:blip r:embed="rId26"/>
+                    <a:stretch>
+                      <a:fillRect/>
+                    </a:stretch>
+                  </pic:blipFill>
+                  <pic:spPr>
+                    <a:xfrm>
+                      <a:off x="0" y="0"/>
+                      <a:ext cx="2014163" cy="2091944"/>
+                    </a:xfrm>
+                    <a:prstGeom prst="rect">
+                      <a:avLst/>
+                    </a:prstGeom>
+                  </pic:spPr>
+                </pic:pic>
+              </a:graphicData>
+            </a:graphic>
+          </wp:inline>
+        </w:drawing>
+      </w:r>
+      <w:r>
+        <w:rPr>
+          <w:noProof/>
+        </w:rPr>
+        <w:drawing>
+          <wp:inline distT="0" distB="0" distL="0" distR="0" wp14:anchorId="7220F601" wp14:editId="1BE07BC6">
+            <wp:extent cx="1927313" cy="2076450"/>
+            <wp:effectExtent l="0" t="0" r="0" b="0"/>
+            <wp:docPr id="926442681" name="Imagen 1" descr="Texto&#10;&#10;El contenido generado por IA puede ser incorrecto."/>
+            <wp:cNvGraphicFramePr>
+              <a:graphicFrameLocks xmlns:a="http://schemas.openxmlformats.org/drawingml/2006/main" noChangeAspect="1"/>
+            </wp:cNvGraphicFramePr>
+            <a:graphic xmlns:a="http://schemas.openxmlformats.org/drawingml/2006/main">
+              <a:graphicData uri="http://schemas.openxmlformats.org/drawingml/2006/picture">
+                <pic:pic xmlns:pic="http://schemas.openxmlformats.org/drawingml/2006/picture">
+                  <pic:nvPicPr>
+                    <pic:cNvPr id="926442681" name="Imagen 1" descr="Texto&#10;&#10;El contenido generado por IA puede ser incorrecto."/>
+                    <pic:cNvPicPr/>
+                  </pic:nvPicPr>
+                  <pic:blipFill>
+                    <a:blip r:embed="rId27"/>
+                    <a:stretch>
+                      <a:fillRect/>
+                    </a:stretch>
+                  </pic:blipFill>
+                  <pic:spPr>
+                    <a:xfrm>
+                      <a:off x="0" y="0"/>
+                      <a:ext cx="1938978" cy="2089017"/>
+                    </a:xfrm>
+                    <a:prstGeom prst="rect">
+                      <a:avLst/>
+                    </a:prstGeom>
+                  </pic:spPr>
+                </pic:pic>
+              </a:graphicData>
+            </a:graphic>
+          </wp:inline>
+        </w:drawing>
+      </w:r>
+    </w:p>
+    <w:p>
+      <w:pPr>
+        <w:rPr>
+          <w:b/>
+          <w:bCs/>
+        </w:rPr>
+      </w:pPr>
+      <w:r>
+        <w:rPr>
+          <w:b/>
+          <w:bCs/>
+        </w:rPr>
+        <w:t>SI LA ESTRUCTURA ESTA MAL</w:t>
+      </w:r>
+    </w:p>
+    <w:p>
+      <w:pPr>
+        <w:rPr>
+          <w:b/>
+          <w:bCs/>
+        </w:rPr>
+      </w:pPr>
+      <w:r>
+        <w:rPr>
+          <w:noProof/>
+        </w:rPr>
+        <w:drawing>
+          <wp:inline distT="0" distB="0" distL="0" distR="0" wp14:anchorId="3E938969" wp14:editId="7E270C8C">
+            <wp:extent cx="5400040" cy="2508885"/>
+            <wp:effectExtent l="0" t="0" r="0" b="5715"/>
+            <wp:docPr id="390436767" name="Imagen 1" descr="Interfaz de usuario gráfica, Texto&#10;&#10;El contenido generado por IA puede ser incorrecto."/>
+            <wp:cNvGraphicFramePr>
+              <a:graphicFrameLocks xmlns:a="http://schemas.openxmlformats.org/drawingml/2006/main" noChangeAspect="1"/>
+            </wp:cNvGraphicFramePr>
+            <a:graphic xmlns:a="http://schemas.openxmlformats.org/drawingml/2006/main">
+              <a:graphicData uri="http://schemas.openxmlformats.org/drawingml/2006/picture">
+                <pic:pic xmlns:pic="http://schemas.openxmlformats.org/drawingml/2006/picture">
+                  <pic:nvPicPr>
+                    <pic:cNvPr id="390436767" name="Imagen 1" descr="Interfaz de usuario gráfica, Texto&#10;&#10;El contenido generado por IA puede ser incorrecto."/>
+                    <pic:cNvPicPr/>
+                  </pic:nvPicPr>
+                  <pic:blipFill>
+                    <a:blip r:embed="rId28"/>
+                    <a:stretch>
+                      <a:fillRect/>
+                    </a:stretch>
+                  </pic:blipFill>
+                  <pic:spPr>
+                    <a:xfrm>
+                      <a:off x="0" y="0"/>
+                      <a:ext cx="5400040" cy="2508885"/>
+                    </a:xfrm>
+                    <a:prstGeom prst="rect">
+                      <a:avLst/>
+                    </a:prstGeom>
+                  </pic:spPr>
+                </pic:pic>
+              </a:graphicData>
+            </a:graphic>
+          </wp:inline>
+        </w:drawing>
+      </w:r>
+    </w:p>
+    <w:p>
+      <w:pPr>
+        <w:jc w:val="center"/>
+        <w:rPr>
+          <w:b/>
+          <w:bCs/>
         </w:rPr>
       </w:pPr>
     </w:p>

</xml_diff>

<commit_message>
se crea juego piedra, papel y tijeras, se agrega cambios solicitado en el documento con exepcion del archivo css ya que no se pidio cambios en dicho archivo, y se suben capturas de casos de pruebas o evidencias en el archivo .docx
</commit_message>
<xml_diff>
--- a/placas/CASOS DE PRUEBA.docx
+++ b/placas/CASOS DE PRUEBA.docx
@@ -1187,7 +1187,6 @@
         <w:rPr>
           <w:b/>
           <w:bCs/>
-          <w:u w:val="single"/>
         </w:rPr>
       </w:pPr>
       <w:r>
@@ -1423,6 +1422,101 @@
           <w:bCs/>
         </w:rPr>
       </w:pPr>
+      <w:r>
+        <w:rPr>
+          <w:b/>
+          <w:bCs/>
+        </w:rPr>
+        <w:t>PRUEBAS BOTON LIMPIAR</w:t>
+      </w:r>
+    </w:p>
+    <w:p>
+      <w:pPr>
+        <w:rPr>
+          <w:b/>
+          <w:bCs/>
+        </w:rPr>
+      </w:pPr>
+      <w:r>
+        <w:rPr>
+          <w:noProof/>
+        </w:rPr>
+        <w:drawing>
+          <wp:inline distT="0" distB="0" distL="0" distR="0" wp14:anchorId="26938FFA" wp14:editId="154E6A3F">
+            <wp:extent cx="2543175" cy="1790749"/>
+            <wp:effectExtent l="0" t="0" r="0" b="0"/>
+            <wp:docPr id="1438445807" name="Imagen 1"/>
+            <wp:cNvGraphicFramePr>
+              <a:graphicFrameLocks xmlns:a="http://schemas.openxmlformats.org/drawingml/2006/main" noChangeAspect="1"/>
+            </wp:cNvGraphicFramePr>
+            <a:graphic xmlns:a="http://schemas.openxmlformats.org/drawingml/2006/main">
+              <a:graphicData uri="http://schemas.openxmlformats.org/drawingml/2006/picture">
+                <pic:pic xmlns:pic="http://schemas.openxmlformats.org/drawingml/2006/picture">
+                  <pic:nvPicPr>
+                    <pic:cNvPr id="1438445807" name=""/>
+                    <pic:cNvPicPr/>
+                  </pic:nvPicPr>
+                  <pic:blipFill>
+                    <a:blip r:embed="rId29"/>
+                    <a:stretch>
+                      <a:fillRect/>
+                    </a:stretch>
+                  </pic:blipFill>
+                  <pic:spPr>
+                    <a:xfrm>
+                      <a:off x="0" y="0"/>
+                      <a:ext cx="2548576" cy="1794552"/>
+                    </a:xfrm>
+                    <a:prstGeom prst="rect">
+                      <a:avLst/>
+                    </a:prstGeom>
+                  </pic:spPr>
+                </pic:pic>
+              </a:graphicData>
+            </a:graphic>
+          </wp:inline>
+        </w:drawing>
+      </w:r>
+      <w:r>
+        <w:rPr>
+          <w:noProof/>
+        </w:rPr>
+        <w:drawing>
+          <wp:inline distT="0" distB="0" distL="0" distR="0" wp14:anchorId="10623469" wp14:editId="3486C210">
+            <wp:extent cx="2486025" cy="1787050"/>
+            <wp:effectExtent l="0" t="0" r="0" b="3810"/>
+            <wp:docPr id="1444680606" name="Imagen 1" descr="Interfaz de usuario gráfica, Texto&#10;&#10;El contenido generado por IA puede ser incorrecto."/>
+            <wp:cNvGraphicFramePr>
+              <a:graphicFrameLocks xmlns:a="http://schemas.openxmlformats.org/drawingml/2006/main" noChangeAspect="1"/>
+            </wp:cNvGraphicFramePr>
+            <a:graphic xmlns:a="http://schemas.openxmlformats.org/drawingml/2006/main">
+              <a:graphicData uri="http://schemas.openxmlformats.org/drawingml/2006/picture">
+                <pic:pic xmlns:pic="http://schemas.openxmlformats.org/drawingml/2006/picture">
+                  <pic:nvPicPr>
+                    <pic:cNvPr id="1444680606" name="Imagen 1" descr="Interfaz de usuario gráfica, Texto&#10;&#10;El contenido generado por IA puede ser incorrecto."/>
+                    <pic:cNvPicPr/>
+                  </pic:nvPicPr>
+                  <pic:blipFill>
+                    <a:blip r:embed="rId30"/>
+                    <a:stretch>
+                      <a:fillRect/>
+                    </a:stretch>
+                  </pic:blipFill>
+                  <pic:spPr>
+                    <a:xfrm>
+                      <a:off x="0" y="0"/>
+                      <a:ext cx="2497716" cy="1795454"/>
+                    </a:xfrm>
+                    <a:prstGeom prst="rect">
+                      <a:avLst/>
+                    </a:prstGeom>
+                  </pic:spPr>
+                </pic:pic>
+              </a:graphicData>
+            </a:graphic>
+          </wp:inline>
+        </w:drawing>
+      </w:r>
     </w:p>
     <w:sectPr>
       <w:pgSz w:w="11906" w:h="16838"/>

</xml_diff>